<commit_message>
add JAVA and docs
</commit_message>
<xml_diff>
--- a/ExercicesAlgo/JeuDuPendu.docx
+++ b/ExercicesAlgo/JeuDuPendu.docx
@@ -26,90 +26,252 @@
     <w:p>
       <w:pPr>
         <w:pStyle w:val="Sansinterligne"/>
-      </w:pPr>
-      <w:r>
-        <w:rPr>
+        <w:rPr>
+          <w:sz w:val="18"/>
+          <w:szCs w:val="18"/>
+        </w:rPr>
+      </w:pPr>
+      <w:r>
+        <w:rPr>
+          <w:sz w:val="18"/>
+          <w:szCs w:val="18"/>
           <w:u w:val="single"/>
         </w:rPr>
         <w:t>Chaine</w:t>
       </w:r>
       <w:r>
-        <w:t xml:space="preserve"> chaineAfficher</w:t>
-      </w:r>
-    </w:p>
-    <w:p>
-      <w:pPr>
-        <w:pStyle w:val="Sansinterligne"/>
-      </w:pPr>
-      <w:r>
-        <w:rPr>
+        <w:rPr>
+          <w:sz w:val="18"/>
+          <w:szCs w:val="18"/>
+        </w:rPr>
+        <w:t xml:space="preserve"> </w:t>
+      </w:r>
+      <w:proofErr w:type="spellStart"/>
+      <w:r>
+        <w:rPr>
+          <w:sz w:val="18"/>
+          <w:szCs w:val="18"/>
+        </w:rPr>
+        <w:t>chaineAfficher</w:t>
+      </w:r>
+      <w:proofErr w:type="spellEnd"/>
+    </w:p>
+    <w:p>
+      <w:pPr>
+        <w:pStyle w:val="Sansinterligne"/>
+        <w:rPr>
+          <w:sz w:val="18"/>
+          <w:szCs w:val="18"/>
+        </w:rPr>
+      </w:pPr>
+      <w:r>
+        <w:rPr>
+          <w:sz w:val="18"/>
+          <w:szCs w:val="18"/>
           <w:u w:val="single"/>
         </w:rPr>
         <w:t>Chaine</w:t>
       </w:r>
       <w:r>
-        <w:t xml:space="preserve"> motATrouver</w:t>
-      </w:r>
-    </w:p>
-    <w:p>
-      <w:pPr>
-        <w:pStyle w:val="Sansinterligne"/>
-      </w:pPr>
-      <w:r>
-        <w:rPr>
+        <w:rPr>
+          <w:sz w:val="18"/>
+          <w:szCs w:val="18"/>
+        </w:rPr>
+        <w:t xml:space="preserve"> </w:t>
+      </w:r>
+      <w:proofErr w:type="spellStart"/>
+      <w:r>
+        <w:rPr>
+          <w:sz w:val="18"/>
+          <w:szCs w:val="18"/>
+        </w:rPr>
+        <w:t>motATrouver</w:t>
+      </w:r>
+      <w:proofErr w:type="spellEnd"/>
+    </w:p>
+    <w:p>
+      <w:pPr>
+        <w:pStyle w:val="Sansinterligne"/>
+        <w:rPr>
+          <w:sz w:val="18"/>
+          <w:szCs w:val="18"/>
+        </w:rPr>
+      </w:pPr>
+      <w:r>
+        <w:rPr>
+          <w:sz w:val="18"/>
+          <w:szCs w:val="18"/>
           <w:u w:val="single"/>
         </w:rPr>
         <w:t>Entier</w:t>
       </w:r>
       <w:r>
-        <w:t xml:space="preserve"> iterateurRecherche</w:t>
-      </w:r>
-    </w:p>
-    <w:p>
-      <w:pPr>
-        <w:pStyle w:val="Sansinterligne"/>
-      </w:pPr>
-      <w:r>
-        <w:rPr>
+        <w:rPr>
+          <w:sz w:val="18"/>
+          <w:szCs w:val="18"/>
+        </w:rPr>
+        <w:t xml:space="preserve"> </w:t>
+      </w:r>
+      <w:proofErr w:type="spellStart"/>
+      <w:r>
+        <w:rPr>
+          <w:sz w:val="18"/>
+          <w:szCs w:val="18"/>
+        </w:rPr>
+        <w:t>iterateurRecherche</w:t>
+      </w:r>
+      <w:proofErr w:type="spellEnd"/>
+    </w:p>
+    <w:p>
+      <w:pPr>
+        <w:pStyle w:val="Sansinterligne"/>
+        <w:rPr>
+          <w:sz w:val="18"/>
+          <w:szCs w:val="18"/>
+        </w:rPr>
+      </w:pPr>
+      <w:r>
+        <w:rPr>
+          <w:sz w:val="18"/>
+          <w:szCs w:val="18"/>
           <w:u w:val="single"/>
         </w:rPr>
         <w:t>Entier</w:t>
       </w:r>
       <w:r>
-        <w:t xml:space="preserve"> nombreEssais</w:t>
-      </w:r>
-    </w:p>
-    <w:p>
-      <w:pPr>
-        <w:pStyle w:val="Sansinterligne"/>
-      </w:pPr>
-      <w:r>
-        <w:rPr>
+        <w:rPr>
+          <w:sz w:val="18"/>
+          <w:szCs w:val="18"/>
+        </w:rPr>
+        <w:t xml:space="preserve"> </w:t>
+      </w:r>
+      <w:proofErr w:type="spellStart"/>
+      <w:r>
+        <w:rPr>
+          <w:sz w:val="18"/>
+          <w:szCs w:val="18"/>
+        </w:rPr>
+        <w:t>nombreEssais</w:t>
+      </w:r>
+      <w:proofErr w:type="spellEnd"/>
+    </w:p>
+    <w:p>
+      <w:pPr>
+        <w:pStyle w:val="Sansinterligne"/>
+        <w:rPr>
+          <w:sz w:val="18"/>
+          <w:szCs w:val="18"/>
+        </w:rPr>
+      </w:pPr>
+      <w:proofErr w:type="spellStart"/>
+      <w:r>
+        <w:rPr>
+          <w:sz w:val="18"/>
+          <w:szCs w:val="18"/>
           <w:u w:val="single"/>
         </w:rPr>
         <w:t>Caractere</w:t>
       </w:r>
-      <w:r>
-        <w:t xml:space="preserve"> caractereARechercher</w:t>
-      </w:r>
-    </w:p>
-    <w:p>
-      <w:pPr>
-        <w:pStyle w:val="Sansinterligne"/>
-      </w:pPr>
-      <w:r>
-        <w:t>nombreEssais&lt;--1</w:t>
-      </w:r>
-    </w:p>
-    <w:p>
-      <w:pPr>
-        <w:pStyle w:val="Sansinterligne"/>
-        <w:rPr>
-          <w:u w:val="single"/>
-        </w:rPr>
-      </w:pPr>
-      <w:r>
-        <w:rPr>
+      <w:proofErr w:type="spellEnd"/>
+      <w:r>
+        <w:rPr>
+          <w:sz w:val="18"/>
+          <w:szCs w:val="18"/>
+        </w:rPr>
+        <w:t xml:space="preserve"> </w:t>
+      </w:r>
+      <w:proofErr w:type="spellStart"/>
+      <w:r>
+        <w:rPr>
+          <w:sz w:val="18"/>
+          <w:szCs w:val="18"/>
+        </w:rPr>
+        <w:t>caractereARechercher</w:t>
+      </w:r>
+      <w:proofErr w:type="spellEnd"/>
+    </w:p>
+    <w:p>
+      <w:pPr>
+        <w:pStyle w:val="Sansinterligne"/>
+        <w:rPr>
+          <w:sz w:val="18"/>
+          <w:szCs w:val="18"/>
+        </w:rPr>
+      </w:pPr>
+      <w:proofErr w:type="spellStart"/>
+      <w:r>
+        <w:rPr>
+          <w:sz w:val="18"/>
+          <w:szCs w:val="18"/>
+          <w:u w:val="single"/>
+        </w:rPr>
+        <w:t>Booleen</w:t>
+      </w:r>
+      <w:proofErr w:type="spellEnd"/>
+      <w:r>
+        <w:rPr>
+          <w:sz w:val="18"/>
+          <w:szCs w:val="18"/>
+        </w:rPr>
+        <w:t xml:space="preserve"> </w:t>
+      </w:r>
+      <w:proofErr w:type="spellStart"/>
+      <w:r>
+        <w:rPr>
+          <w:sz w:val="18"/>
+          <w:szCs w:val="18"/>
+        </w:rPr>
+        <w:t>caractereTrouve</w:t>
+      </w:r>
+      <w:proofErr w:type="spellEnd"/>
+    </w:p>
+    <w:p>
+      <w:pPr>
+        <w:pStyle w:val="Sansinterligne"/>
+        <w:rPr>
+          <w:sz w:val="18"/>
+          <w:szCs w:val="18"/>
+        </w:rPr>
+      </w:pPr>
+      <w:proofErr w:type="spellStart"/>
+      <w:proofErr w:type="gramStart"/>
+      <w:r>
+        <w:rPr>
+          <w:sz w:val="18"/>
+          <w:szCs w:val="18"/>
+        </w:rPr>
+        <w:t>nombreEssais</w:t>
+      </w:r>
+      <w:proofErr w:type="spellEnd"/>
+      <w:proofErr w:type="gramEnd"/>
+      <w:r>
+        <w:rPr>
+          <w:sz w:val="18"/>
+          <w:szCs w:val="18"/>
+        </w:rPr>
+        <w:t>&lt;--</w:t>
+      </w:r>
+      <w:r>
+        <w:rPr>
+          <w:sz w:val="18"/>
+          <w:szCs w:val="18"/>
+        </w:rPr>
+        <w:t>0</w:t>
+      </w:r>
+    </w:p>
+    <w:p>
+      <w:pPr>
+        <w:pStyle w:val="Sansinterligne"/>
+        <w:rPr>
+          <w:sz w:val="18"/>
+          <w:szCs w:val="18"/>
+          <w:u w:val="single"/>
+        </w:rPr>
+      </w:pPr>
+      <w:r>
+        <w:rPr>
+          <w:sz w:val="18"/>
+          <w:szCs w:val="18"/>
           <w:u w:val="single"/>
         </w:rPr>
         <w:t>Répéter</w:t>
@@ -118,102 +280,292 @@
     <w:p>
       <w:pPr>
         <w:pStyle w:val="Sansinterligne"/>
-      </w:pPr>
-      <w:r>
-        <w:tab/>
-      </w:r>
-      <w:r>
-        <w:rPr>
+        <w:rPr>
+          <w:sz w:val="18"/>
+          <w:szCs w:val="18"/>
+        </w:rPr>
+      </w:pPr>
+      <w:r>
+        <w:rPr>
+          <w:sz w:val="18"/>
+          <w:szCs w:val="18"/>
+        </w:rPr>
+        <w:tab/>
+      </w:r>
+      <w:r>
+        <w:rPr>
+          <w:sz w:val="18"/>
+          <w:szCs w:val="18"/>
           <w:u w:val="single"/>
         </w:rPr>
         <w:t>Ecrire</w:t>
       </w:r>
       <w:r>
+        <w:rPr>
+          <w:sz w:val="18"/>
+          <w:szCs w:val="18"/>
+        </w:rPr>
         <w:t xml:space="preserve"> « Entrez le mot a trouvé par votre ami (min 5 lettres) »</w:t>
       </w:r>
     </w:p>
     <w:p>
       <w:pPr>
         <w:pStyle w:val="Sansinterligne"/>
-      </w:pPr>
-      <w:r>
-        <w:tab/>
-      </w:r>
-      <w:r>
-        <w:rPr>
+        <w:rPr>
+          <w:sz w:val="18"/>
+          <w:szCs w:val="18"/>
+        </w:rPr>
+      </w:pPr>
+      <w:r>
+        <w:rPr>
+          <w:sz w:val="18"/>
+          <w:szCs w:val="18"/>
+        </w:rPr>
+        <w:tab/>
+      </w:r>
+      <w:r>
+        <w:rPr>
+          <w:sz w:val="18"/>
+          <w:szCs w:val="18"/>
           <w:u w:val="single"/>
         </w:rPr>
         <w:t>Lire</w:t>
       </w:r>
       <w:r>
-        <w:t xml:space="preserve"> motATrouver</w:t>
-      </w:r>
-    </w:p>
-    <w:p>
-      <w:pPr>
-        <w:pStyle w:val="Sansinterligne"/>
-      </w:pPr>
-      <w:r>
-        <w:rPr>
+        <w:rPr>
+          <w:sz w:val="18"/>
+          <w:szCs w:val="18"/>
+        </w:rPr>
+        <w:t xml:space="preserve"> </w:t>
+      </w:r>
+      <w:proofErr w:type="spellStart"/>
+      <w:r>
+        <w:rPr>
+          <w:sz w:val="18"/>
+          <w:szCs w:val="18"/>
+        </w:rPr>
+        <w:t>motATrouver</w:t>
+      </w:r>
+      <w:proofErr w:type="spellEnd"/>
+    </w:p>
+    <w:p>
+      <w:pPr>
+        <w:pStyle w:val="Sansinterligne"/>
+        <w:rPr>
+          <w:sz w:val="18"/>
+          <w:szCs w:val="18"/>
+        </w:rPr>
+      </w:pPr>
+      <w:r>
+        <w:rPr>
+          <w:sz w:val="18"/>
+          <w:szCs w:val="18"/>
           <w:u w:val="single"/>
         </w:rPr>
         <w:t>Jusqu’à</w:t>
       </w:r>
       <w:r>
-        <w:t xml:space="preserve"> (|motATrouver| &gt;= 5)</w:t>
-      </w:r>
-    </w:p>
-    <w:p>
-      <w:pPr>
-        <w:pStyle w:val="Sansinterligne"/>
-      </w:pPr>
-      <w:r>
+        <w:rPr>
+          <w:sz w:val="18"/>
+          <w:szCs w:val="18"/>
+        </w:rPr>
+        <w:t xml:space="preserve"> (|</w:t>
+      </w:r>
+      <w:proofErr w:type="spellStart"/>
+      <w:r>
+        <w:rPr>
+          <w:sz w:val="18"/>
+          <w:szCs w:val="18"/>
+        </w:rPr>
+        <w:t>motATrouver</w:t>
+      </w:r>
+      <w:proofErr w:type="spellEnd"/>
+      <w:r>
+        <w:rPr>
+          <w:sz w:val="18"/>
+          <w:szCs w:val="18"/>
+        </w:rPr>
+        <w:t>| &gt;= 5)</w:t>
+      </w:r>
+    </w:p>
+    <w:p>
+      <w:pPr>
+        <w:pStyle w:val="Sansinterligne"/>
+        <w:rPr>
+          <w:sz w:val="18"/>
+          <w:szCs w:val="18"/>
+        </w:rPr>
+      </w:pPr>
+      <w:r>
+        <w:rPr>
+          <w:sz w:val="18"/>
+          <w:szCs w:val="18"/>
+        </w:rPr>
         <w:t>// EFFACER CONSOLE</w:t>
       </w:r>
     </w:p>
     <w:p>
       <w:pPr>
         <w:pStyle w:val="Sansinterligne"/>
-      </w:pPr>
-      <w:r>
-        <w:t>chaineAfficher &lt;-- motATrouver</w:t>
-      </w:r>
-      <w:r>
+        <w:rPr>
+          <w:sz w:val="18"/>
+          <w:szCs w:val="18"/>
+        </w:rPr>
+      </w:pPr>
+      <w:proofErr w:type="spellStart"/>
+      <w:proofErr w:type="gramStart"/>
+      <w:r>
+        <w:rPr>
+          <w:sz w:val="18"/>
+          <w:szCs w:val="18"/>
+        </w:rPr>
+        <w:t>chaineAfficher</w:t>
+      </w:r>
+      <w:proofErr w:type="spellEnd"/>
+      <w:proofErr w:type="gramEnd"/>
+      <w:r>
+        <w:rPr>
+          <w:sz w:val="18"/>
+          <w:szCs w:val="18"/>
+        </w:rPr>
+        <w:t xml:space="preserve"> &lt;-- </w:t>
+      </w:r>
+      <w:proofErr w:type="spellStart"/>
+      <w:r>
+        <w:rPr>
+          <w:sz w:val="18"/>
+          <w:szCs w:val="18"/>
+        </w:rPr>
+        <w:t>motATrouver</w:t>
+      </w:r>
+      <w:proofErr w:type="spellEnd"/>
+      <w:r>
+        <w:rPr>
+          <w:sz w:val="18"/>
+          <w:szCs w:val="18"/>
+        </w:rPr>
         <w:t>(1)</w:t>
       </w:r>
     </w:p>
     <w:p>
       <w:pPr>
         <w:pStyle w:val="Sansinterligne"/>
-      </w:pPr>
-      <w:r>
-        <w:rPr>
+        <w:rPr>
+          <w:sz w:val="18"/>
+          <w:szCs w:val="18"/>
+        </w:rPr>
+      </w:pPr>
+      <w:r>
+        <w:rPr>
+          <w:sz w:val="18"/>
+          <w:szCs w:val="18"/>
           <w:u w:val="single"/>
         </w:rPr>
         <w:t>Pour</w:t>
       </w:r>
       <w:r>
-        <w:t xml:space="preserve"> iterateurRecherche de 2 a |motATrouver|-1</w:t>
-      </w:r>
-    </w:p>
-    <w:p>
-      <w:pPr>
-        <w:pStyle w:val="Sansinterligne"/>
-      </w:pPr>
-      <w:r>
-        <w:tab/>
-        <w:t>chaineAfficher &lt;-- chaineAfficher, ‘_’</w:t>
-      </w:r>
-    </w:p>
-    <w:p>
-      <w:pPr>
-        <w:pStyle w:val="Sansinterligne"/>
-        <w:rPr>
-          <w:u w:val="single"/>
-        </w:rPr>
-      </w:pPr>
-      <w:r>
-        <w:rPr>
+        <w:rPr>
+          <w:sz w:val="18"/>
+          <w:szCs w:val="18"/>
+        </w:rPr>
+        <w:t xml:space="preserve"> </w:t>
+      </w:r>
+      <w:proofErr w:type="spellStart"/>
+      <w:r>
+        <w:rPr>
+          <w:sz w:val="18"/>
+          <w:szCs w:val="18"/>
+        </w:rPr>
+        <w:t>iterateurRecherche</w:t>
+      </w:r>
+      <w:proofErr w:type="spellEnd"/>
+      <w:r>
+        <w:rPr>
+          <w:sz w:val="18"/>
+          <w:szCs w:val="18"/>
+        </w:rPr>
+        <w:t xml:space="preserve"> de 2 a |</w:t>
+      </w:r>
+      <w:proofErr w:type="spellStart"/>
+      <w:r>
+        <w:rPr>
+          <w:sz w:val="18"/>
+          <w:szCs w:val="18"/>
+        </w:rPr>
+        <w:t>motATrouver</w:t>
+      </w:r>
+      <w:proofErr w:type="spellEnd"/>
+      <w:r>
+        <w:rPr>
+          <w:sz w:val="18"/>
+          <w:szCs w:val="18"/>
+        </w:rPr>
+        <w:t>|-1</w:t>
+      </w:r>
+    </w:p>
+    <w:p>
+      <w:pPr>
+        <w:pStyle w:val="Sansinterligne"/>
+        <w:rPr>
+          <w:sz w:val="18"/>
+          <w:szCs w:val="18"/>
+        </w:rPr>
+      </w:pPr>
+      <w:r>
+        <w:rPr>
+          <w:sz w:val="18"/>
+          <w:szCs w:val="18"/>
+        </w:rPr>
+        <w:tab/>
+      </w:r>
+      <w:proofErr w:type="spellStart"/>
+      <w:proofErr w:type="gramStart"/>
+      <w:r>
+        <w:rPr>
+          <w:sz w:val="18"/>
+          <w:szCs w:val="18"/>
+        </w:rPr>
+        <w:t>chaineAfficher</w:t>
+      </w:r>
+      <w:proofErr w:type="spellEnd"/>
+      <w:proofErr w:type="gramEnd"/>
+      <w:r>
+        <w:rPr>
+          <w:sz w:val="18"/>
+          <w:szCs w:val="18"/>
+        </w:rPr>
+        <w:t xml:space="preserve"> &lt;-- </w:t>
+      </w:r>
+      <w:proofErr w:type="spellStart"/>
+      <w:r>
+        <w:rPr>
+          <w:sz w:val="18"/>
+          <w:szCs w:val="18"/>
+        </w:rPr>
+        <w:t>chaineAfficher</w:t>
+      </w:r>
+      <w:proofErr w:type="spellEnd"/>
+      <w:r>
+        <w:rPr>
+          <w:sz w:val="18"/>
+          <w:szCs w:val="18"/>
+        </w:rPr>
+        <w:t>, ‘_’</w:t>
+      </w:r>
+    </w:p>
+    <w:p>
+      <w:pPr>
+        <w:pStyle w:val="Sansinterligne"/>
+        <w:rPr>
+          <w:sz w:val="18"/>
+          <w:szCs w:val="18"/>
+          <w:u w:val="single"/>
+        </w:rPr>
+      </w:pPr>
+      <w:r>
+        <w:rPr>
+          <w:sz w:val="18"/>
+          <w:szCs w:val="18"/>
           <w:u w:val="single"/>
         </w:rPr>
         <w:t>FINPOUR</w:t>
@@ -222,32 +574,156 @@
     <w:p>
       <w:pPr>
         <w:pStyle w:val="Sansinterligne"/>
-      </w:pPr>
-      <w:r>
-        <w:t>chaineAfficher &lt;-- motATrouver(|motATrouver|)</w:t>
-      </w:r>
-    </w:p>
-    <w:p>
-      <w:pPr>
-        <w:pStyle w:val="Sansinterligne"/>
-      </w:pPr>
-      <w:r>
-        <w:rPr>
+        <w:rPr>
+          <w:sz w:val="18"/>
+          <w:szCs w:val="18"/>
+        </w:rPr>
+      </w:pPr>
+      <w:proofErr w:type="spellStart"/>
+      <w:proofErr w:type="gramStart"/>
+      <w:r>
+        <w:rPr>
+          <w:sz w:val="18"/>
+          <w:szCs w:val="18"/>
+        </w:rPr>
+        <w:t>chaineAfficher</w:t>
+      </w:r>
+      <w:proofErr w:type="spellEnd"/>
+      <w:proofErr w:type="gramEnd"/>
+      <w:r>
+        <w:rPr>
+          <w:sz w:val="18"/>
+          <w:szCs w:val="18"/>
+        </w:rPr>
+        <w:t xml:space="preserve"> &lt;-- </w:t>
+      </w:r>
+      <w:proofErr w:type="spellStart"/>
+      <w:r>
+        <w:rPr>
+          <w:sz w:val="18"/>
+          <w:szCs w:val="18"/>
+        </w:rPr>
+        <w:t>motATrouver</w:t>
+      </w:r>
+      <w:proofErr w:type="spellEnd"/>
+      <w:r>
+        <w:rPr>
+          <w:sz w:val="18"/>
+          <w:szCs w:val="18"/>
+        </w:rPr>
+        <w:t>(|</w:t>
+      </w:r>
+      <w:proofErr w:type="spellStart"/>
+      <w:r>
+        <w:rPr>
+          <w:sz w:val="18"/>
+          <w:szCs w:val="18"/>
+        </w:rPr>
+        <w:t>motATrouver</w:t>
+      </w:r>
+      <w:proofErr w:type="spellEnd"/>
+      <w:r>
+        <w:rPr>
+          <w:sz w:val="18"/>
+          <w:szCs w:val="18"/>
+        </w:rPr>
+        <w:t>|)</w:t>
+      </w:r>
+    </w:p>
+    <w:p>
+      <w:pPr>
+        <w:pStyle w:val="Sansinterligne"/>
+        <w:rPr>
+          <w:sz w:val="18"/>
+          <w:szCs w:val="18"/>
+          <w:u w:val="single"/>
+        </w:rPr>
+      </w:pPr>
+      <w:proofErr w:type="spellStart"/>
+      <w:r>
+        <w:rPr>
+          <w:sz w:val="18"/>
+          <w:szCs w:val="18"/>
           <w:u w:val="single"/>
         </w:rPr>
         <w:t>TantQue</w:t>
       </w:r>
-      <w:r>
+      <w:proofErr w:type="spellEnd"/>
+      <w:r>
+        <w:rPr>
+          <w:sz w:val="18"/>
+          <w:szCs w:val="18"/>
+        </w:rPr>
         <w:t xml:space="preserve"> (</w:t>
       </w:r>
-      <w:r>
-        <w:t xml:space="preserve">chaineAfficher != motATrouver </w:t>
-      </w:r>
-      <w:r>
-        <w:t xml:space="preserve">ET nombreEssais &lt;= 6) </w:t>
-      </w:r>
-      <w:r>
-        <w:rPr>
+      <w:proofErr w:type="spellStart"/>
+      <w:r>
+        <w:rPr>
+          <w:sz w:val="18"/>
+          <w:szCs w:val="18"/>
+        </w:rPr>
+        <w:t>chaineAfficher</w:t>
+      </w:r>
+      <w:proofErr w:type="spellEnd"/>
+      <w:proofErr w:type="gramStart"/>
+      <w:r>
+        <w:rPr>
+          <w:sz w:val="18"/>
+          <w:szCs w:val="18"/>
+        </w:rPr>
+        <w:t> !=</w:t>
+      </w:r>
+      <w:proofErr w:type="gramEnd"/>
+      <w:r>
+        <w:rPr>
+          <w:sz w:val="18"/>
+          <w:szCs w:val="18"/>
+        </w:rPr>
+        <w:t xml:space="preserve"> </w:t>
+      </w:r>
+      <w:proofErr w:type="spellStart"/>
+      <w:r>
+        <w:rPr>
+          <w:sz w:val="18"/>
+          <w:szCs w:val="18"/>
+        </w:rPr>
+        <w:t>motATrouver</w:t>
+      </w:r>
+      <w:proofErr w:type="spellEnd"/>
+      <w:r>
+        <w:rPr>
+          <w:sz w:val="18"/>
+          <w:szCs w:val="18"/>
+        </w:rPr>
+        <w:t xml:space="preserve"> </w:t>
+      </w:r>
+      <w:r>
+        <w:rPr>
+          <w:sz w:val="18"/>
+          <w:szCs w:val="18"/>
+        </w:rPr>
+        <w:t xml:space="preserve">ET </w:t>
+      </w:r>
+      <w:proofErr w:type="spellStart"/>
+      <w:r>
+        <w:rPr>
+          <w:sz w:val="18"/>
+          <w:szCs w:val="18"/>
+        </w:rPr>
+        <w:t>nombreEssais</w:t>
+      </w:r>
+      <w:proofErr w:type="spellEnd"/>
+      <w:r>
+        <w:rPr>
+          <w:sz w:val="18"/>
+          <w:szCs w:val="18"/>
+        </w:rPr>
+        <w:t xml:space="preserve"> &lt;= 6) </w:t>
+      </w:r>
+      <w:r>
+        <w:rPr>
+          <w:sz w:val="18"/>
+          <w:szCs w:val="18"/>
           <w:u w:val="single"/>
         </w:rPr>
         <w:t>FAIRE</w:t>
@@ -256,78 +732,308 @@
     <w:p>
       <w:pPr>
         <w:pStyle w:val="Sansinterligne"/>
-      </w:pPr>
-      <w:r>
-        <w:tab/>
-      </w:r>
-      <w:r>
-        <w:rPr>
+        <w:rPr>
+          <w:sz w:val="18"/>
+          <w:szCs w:val="18"/>
+        </w:rPr>
+      </w:pPr>
+      <w:r>
+        <w:rPr>
+          <w:sz w:val="18"/>
+          <w:szCs w:val="18"/>
+        </w:rPr>
+        <w:tab/>
+      </w:r>
+      <w:proofErr w:type="spellStart"/>
+      <w:proofErr w:type="gramStart"/>
+      <w:r>
+        <w:rPr>
+          <w:sz w:val="18"/>
+          <w:szCs w:val="18"/>
+        </w:rPr>
+        <w:t>caractereTrouve</w:t>
+      </w:r>
+      <w:proofErr w:type="spellEnd"/>
+      <w:proofErr w:type="gramEnd"/>
+      <w:r>
+        <w:rPr>
+          <w:sz w:val="18"/>
+          <w:szCs w:val="18"/>
+        </w:rPr>
+        <w:t>&lt;--false</w:t>
+      </w:r>
+    </w:p>
+    <w:p>
+      <w:pPr>
+        <w:pStyle w:val="Sansinterligne"/>
+        <w:rPr>
+          <w:sz w:val="18"/>
+          <w:szCs w:val="18"/>
+        </w:rPr>
+      </w:pPr>
+      <w:r>
+        <w:rPr>
+          <w:sz w:val="18"/>
+          <w:szCs w:val="18"/>
+        </w:rPr>
+        <w:tab/>
+      </w:r>
+      <w:r>
+        <w:rPr>
+          <w:sz w:val="18"/>
+          <w:szCs w:val="18"/>
           <w:u w:val="single"/>
         </w:rPr>
         <w:t>Ecrire</w:t>
       </w:r>
       <w:r>
-        <w:t xml:space="preserve"> « entrez le caractere a chercher dans : », chaineAfficher</w:t>
-      </w:r>
-    </w:p>
-    <w:p>
-      <w:pPr>
-        <w:pStyle w:val="Sansinterligne"/>
-      </w:pPr>
-      <w:r>
-        <w:tab/>
-      </w:r>
-      <w:r>
-        <w:rPr>
+        <w:rPr>
+          <w:sz w:val="18"/>
+          <w:szCs w:val="18"/>
+        </w:rPr>
+        <w:t xml:space="preserve"> « entrez le </w:t>
+      </w:r>
+      <w:proofErr w:type="spellStart"/>
+      <w:r>
+        <w:rPr>
+          <w:sz w:val="18"/>
+          <w:szCs w:val="18"/>
+        </w:rPr>
+        <w:t>caractere</w:t>
+      </w:r>
+      <w:proofErr w:type="spellEnd"/>
+      <w:r>
+        <w:rPr>
+          <w:sz w:val="18"/>
+          <w:szCs w:val="18"/>
+        </w:rPr>
+        <w:t xml:space="preserve"> </w:t>
+      </w:r>
+      <w:proofErr w:type="gramStart"/>
+      <w:r>
+        <w:rPr>
+          <w:sz w:val="18"/>
+          <w:szCs w:val="18"/>
+        </w:rPr>
+        <w:t>a</w:t>
+      </w:r>
+      <w:proofErr w:type="gramEnd"/>
+      <w:r>
+        <w:rPr>
+          <w:sz w:val="18"/>
+          <w:szCs w:val="18"/>
+        </w:rPr>
+        <w:t xml:space="preserve"> chercher dans : », </w:t>
+      </w:r>
+      <w:proofErr w:type="spellStart"/>
+      <w:r>
+        <w:rPr>
+          <w:sz w:val="18"/>
+          <w:szCs w:val="18"/>
+        </w:rPr>
+        <w:t>chaineAfficher</w:t>
+      </w:r>
+      <w:proofErr w:type="spellEnd"/>
+    </w:p>
+    <w:p>
+      <w:pPr>
+        <w:pStyle w:val="Sansinterligne"/>
+        <w:rPr>
+          <w:sz w:val="18"/>
+          <w:szCs w:val="18"/>
+        </w:rPr>
+      </w:pPr>
+      <w:r>
+        <w:rPr>
+          <w:sz w:val="18"/>
+          <w:szCs w:val="18"/>
+        </w:rPr>
+        <w:tab/>
+      </w:r>
+      <w:r>
+        <w:rPr>
+          <w:sz w:val="18"/>
+          <w:szCs w:val="18"/>
           <w:u w:val="single"/>
         </w:rPr>
         <w:t>Lire</w:t>
       </w:r>
       <w:r>
-        <w:t xml:space="preserve"> caractereARechercher</w:t>
-      </w:r>
-    </w:p>
-    <w:p>
-      <w:pPr>
-        <w:pStyle w:val="Sansinterligne"/>
-      </w:pPr>
-      <w:r>
-        <w:tab/>
-      </w:r>
-      <w:r>
-        <w:rPr>
+        <w:rPr>
+          <w:sz w:val="18"/>
+          <w:szCs w:val="18"/>
+        </w:rPr>
+        <w:t xml:space="preserve"> </w:t>
+      </w:r>
+      <w:proofErr w:type="spellStart"/>
+      <w:r>
+        <w:rPr>
+          <w:sz w:val="18"/>
+          <w:szCs w:val="18"/>
+        </w:rPr>
+        <w:t>caractereARechercher</w:t>
+      </w:r>
+      <w:proofErr w:type="spellEnd"/>
+    </w:p>
+    <w:p>
+      <w:pPr>
+        <w:pStyle w:val="Sansinterligne"/>
+        <w:rPr>
+          <w:sz w:val="18"/>
+          <w:szCs w:val="18"/>
+        </w:rPr>
+      </w:pPr>
+      <w:r>
+        <w:rPr>
+          <w:sz w:val="18"/>
+          <w:szCs w:val="18"/>
+        </w:rPr>
+        <w:tab/>
+      </w:r>
+      <w:r>
+        <w:rPr>
+          <w:sz w:val="18"/>
+          <w:szCs w:val="18"/>
           <w:u w:val="single"/>
         </w:rPr>
         <w:t>POUR</w:t>
       </w:r>
       <w:r>
-        <w:t xml:space="preserve"> iterateurRecherche de </w:t>
-      </w:r>
-      <w:r>
-        <w:t>1 a |motATrouver|</w:t>
-      </w:r>
-    </w:p>
-    <w:p>
-      <w:pPr>
-        <w:pStyle w:val="Sansinterligne"/>
-      </w:pPr>
-      <w:r>
-        <w:tab/>
-      </w:r>
-      <w:r>
-        <w:tab/>
-      </w:r>
-      <w:r>
-        <w:rPr>
+        <w:rPr>
+          <w:sz w:val="18"/>
+          <w:szCs w:val="18"/>
+        </w:rPr>
+        <w:t xml:space="preserve"> </w:t>
+      </w:r>
+      <w:proofErr w:type="spellStart"/>
+      <w:r>
+        <w:rPr>
+          <w:sz w:val="18"/>
+          <w:szCs w:val="18"/>
+        </w:rPr>
+        <w:t>iterateurRecherche</w:t>
+      </w:r>
+      <w:proofErr w:type="spellEnd"/>
+      <w:r>
+        <w:rPr>
+          <w:sz w:val="18"/>
+          <w:szCs w:val="18"/>
+        </w:rPr>
+        <w:t xml:space="preserve"> de </w:t>
+      </w:r>
+      <w:r>
+        <w:rPr>
+          <w:sz w:val="18"/>
+          <w:szCs w:val="18"/>
+        </w:rPr>
+        <w:t>1 a |</w:t>
+      </w:r>
+      <w:proofErr w:type="spellStart"/>
+      <w:r>
+        <w:rPr>
+          <w:sz w:val="18"/>
+          <w:szCs w:val="18"/>
+        </w:rPr>
+        <w:t>motATrouver</w:t>
+      </w:r>
+      <w:proofErr w:type="spellEnd"/>
+      <w:r>
+        <w:rPr>
+          <w:sz w:val="18"/>
+          <w:szCs w:val="18"/>
+        </w:rPr>
+        <w:t>|</w:t>
+      </w:r>
+    </w:p>
+    <w:p>
+      <w:pPr>
+        <w:pStyle w:val="Sansinterligne"/>
+        <w:rPr>
+          <w:sz w:val="18"/>
+          <w:szCs w:val="18"/>
+        </w:rPr>
+      </w:pPr>
+      <w:r>
+        <w:rPr>
+          <w:sz w:val="18"/>
+          <w:szCs w:val="18"/>
+        </w:rPr>
+        <w:tab/>
+      </w:r>
+      <w:r>
+        <w:rPr>
+          <w:sz w:val="18"/>
+          <w:szCs w:val="18"/>
+        </w:rPr>
+        <w:tab/>
+      </w:r>
+      <w:r>
+        <w:rPr>
+          <w:sz w:val="18"/>
+          <w:szCs w:val="18"/>
           <w:u w:val="single"/>
         </w:rPr>
         <w:t>SI</w:t>
       </w:r>
       <w:r>
-        <w:t xml:space="preserve"> (motATrouver(iterateurRecherche) == caractereARechercher) </w:t>
-      </w:r>
-      <w:r>
-        <w:rPr>
+        <w:rPr>
+          <w:sz w:val="18"/>
+          <w:szCs w:val="18"/>
+        </w:rPr>
+        <w:t xml:space="preserve"> (</w:t>
+      </w:r>
+      <w:proofErr w:type="spellStart"/>
+      <w:r>
+        <w:rPr>
+          <w:sz w:val="18"/>
+          <w:szCs w:val="18"/>
+        </w:rPr>
+        <w:t>motATrouver</w:t>
+      </w:r>
+      <w:proofErr w:type="spellEnd"/>
+      <w:r>
+        <w:rPr>
+          <w:sz w:val="18"/>
+          <w:szCs w:val="18"/>
+        </w:rPr>
+        <w:t>(</w:t>
+      </w:r>
+      <w:proofErr w:type="spellStart"/>
+      <w:r>
+        <w:rPr>
+          <w:sz w:val="18"/>
+          <w:szCs w:val="18"/>
+        </w:rPr>
+        <w:t>iterateurRecherche</w:t>
+      </w:r>
+      <w:proofErr w:type="spellEnd"/>
+      <w:r>
+        <w:rPr>
+          <w:sz w:val="18"/>
+          <w:szCs w:val="18"/>
+        </w:rPr>
+        <w:t xml:space="preserve">) == </w:t>
+      </w:r>
+      <w:proofErr w:type="spellStart"/>
+      <w:r>
+        <w:rPr>
+          <w:sz w:val="18"/>
+          <w:szCs w:val="18"/>
+        </w:rPr>
+        <w:t>caractereARechercher</w:t>
+      </w:r>
+      <w:proofErr w:type="spellEnd"/>
+      <w:r>
+        <w:rPr>
+          <w:sz w:val="18"/>
+          <w:szCs w:val="18"/>
+        </w:rPr>
+        <w:t xml:space="preserve">) </w:t>
+      </w:r>
+      <w:r>
+        <w:rPr>
+          <w:sz w:val="18"/>
+          <w:szCs w:val="18"/>
           <w:u w:val="single"/>
         </w:rPr>
         <w:t>ALORS</w:t>
@@ -336,33 +1042,183 @@
     <w:p>
       <w:pPr>
         <w:pStyle w:val="Sansinterligne"/>
-      </w:pPr>
-      <w:r>
-        <w:tab/>
-      </w:r>
-      <w:r>
-        <w:tab/>
-      </w:r>
-      <w:r>
-        <w:tab/>
-        <w:t>chaineAfficher(iterateurRecherche) &lt;-- motATrouver(iterateurRecherche)</w:t>
-      </w:r>
-    </w:p>
-    <w:p>
-      <w:pPr>
-        <w:pStyle w:val="Sansinterligne"/>
-        <w:rPr>
-          <w:u w:val="single"/>
-        </w:rPr>
-      </w:pPr>
-      <w:r>
-        <w:tab/>
-      </w:r>
-      <w:r>
-        <w:tab/>
-      </w:r>
-      <w:r>
-        <w:rPr>
+        <w:rPr>
+          <w:sz w:val="18"/>
+          <w:szCs w:val="18"/>
+        </w:rPr>
+      </w:pPr>
+      <w:r>
+        <w:rPr>
+          <w:sz w:val="18"/>
+          <w:szCs w:val="18"/>
+        </w:rPr>
+        <w:tab/>
+      </w:r>
+      <w:r>
+        <w:rPr>
+          <w:sz w:val="18"/>
+          <w:szCs w:val="18"/>
+        </w:rPr>
+        <w:tab/>
+      </w:r>
+      <w:r>
+        <w:rPr>
+          <w:sz w:val="18"/>
+          <w:szCs w:val="18"/>
+        </w:rPr>
+        <w:tab/>
+      </w:r>
+      <w:proofErr w:type="spellStart"/>
+      <w:proofErr w:type="gramStart"/>
+      <w:r>
+        <w:rPr>
+          <w:sz w:val="18"/>
+          <w:szCs w:val="18"/>
+        </w:rPr>
+        <w:t>chaineAfficher</w:t>
+      </w:r>
+      <w:proofErr w:type="spellEnd"/>
+      <w:proofErr w:type="gramEnd"/>
+      <w:r>
+        <w:rPr>
+          <w:sz w:val="18"/>
+          <w:szCs w:val="18"/>
+        </w:rPr>
+        <w:t>(</w:t>
+      </w:r>
+      <w:proofErr w:type="spellStart"/>
+      <w:r>
+        <w:rPr>
+          <w:sz w:val="18"/>
+          <w:szCs w:val="18"/>
+        </w:rPr>
+        <w:t>iterateurRecherche</w:t>
+      </w:r>
+      <w:proofErr w:type="spellEnd"/>
+      <w:r>
+        <w:rPr>
+          <w:sz w:val="18"/>
+          <w:szCs w:val="18"/>
+        </w:rPr>
+        <w:t xml:space="preserve">) &lt;-- </w:t>
+      </w:r>
+      <w:proofErr w:type="spellStart"/>
+      <w:r>
+        <w:rPr>
+          <w:sz w:val="18"/>
+          <w:szCs w:val="18"/>
+        </w:rPr>
+        <w:t>motATrouver</w:t>
+      </w:r>
+      <w:proofErr w:type="spellEnd"/>
+      <w:r>
+        <w:rPr>
+          <w:sz w:val="18"/>
+          <w:szCs w:val="18"/>
+        </w:rPr>
+        <w:t>(</w:t>
+      </w:r>
+      <w:proofErr w:type="spellStart"/>
+      <w:r>
+        <w:rPr>
+          <w:sz w:val="18"/>
+          <w:szCs w:val="18"/>
+        </w:rPr>
+        <w:t>iterateurRecherche</w:t>
+      </w:r>
+      <w:proofErr w:type="spellEnd"/>
+      <w:r>
+        <w:rPr>
+          <w:sz w:val="18"/>
+          <w:szCs w:val="18"/>
+        </w:rPr>
+        <w:t>)</w:t>
+      </w:r>
+    </w:p>
+    <w:p>
+      <w:pPr>
+        <w:pStyle w:val="Sansinterligne"/>
+        <w:rPr>
+          <w:sz w:val="18"/>
+          <w:szCs w:val="18"/>
+        </w:rPr>
+      </w:pPr>
+      <w:r>
+        <w:rPr>
+          <w:sz w:val="18"/>
+          <w:szCs w:val="18"/>
+        </w:rPr>
+        <w:tab/>
+      </w:r>
+      <w:r>
+        <w:rPr>
+          <w:sz w:val="18"/>
+          <w:szCs w:val="18"/>
+        </w:rPr>
+        <w:tab/>
+      </w:r>
+      <w:r>
+        <w:rPr>
+          <w:sz w:val="18"/>
+          <w:szCs w:val="18"/>
+        </w:rPr>
+        <w:tab/>
+      </w:r>
+      <w:proofErr w:type="spellStart"/>
+      <w:proofErr w:type="gramStart"/>
+      <w:r>
+        <w:rPr>
+          <w:sz w:val="18"/>
+          <w:szCs w:val="18"/>
+        </w:rPr>
+        <w:t>caractereTrouve</w:t>
+      </w:r>
+      <w:proofErr w:type="spellEnd"/>
+      <w:proofErr w:type="gramEnd"/>
+      <w:r>
+        <w:rPr>
+          <w:sz w:val="18"/>
+          <w:szCs w:val="18"/>
+        </w:rPr>
+        <w:t xml:space="preserve">&lt;-- </w:t>
+      </w:r>
+      <w:proofErr w:type="spellStart"/>
+      <w:r>
+        <w:rPr>
+          <w:sz w:val="18"/>
+          <w:szCs w:val="18"/>
+        </w:rPr>
+        <w:t>true</w:t>
+      </w:r>
+      <w:proofErr w:type="spellEnd"/>
+    </w:p>
+    <w:p>
+      <w:pPr>
+        <w:pStyle w:val="Sansinterligne"/>
+        <w:rPr>
+          <w:sz w:val="18"/>
+          <w:szCs w:val="18"/>
+          <w:u w:val="single"/>
+        </w:rPr>
+      </w:pPr>
+      <w:r>
+        <w:rPr>
+          <w:sz w:val="18"/>
+          <w:szCs w:val="18"/>
+        </w:rPr>
+        <w:tab/>
+      </w:r>
+      <w:r>
+        <w:rPr>
+          <w:sz w:val="18"/>
+          <w:szCs w:val="18"/>
+        </w:rPr>
+        <w:tab/>
+      </w:r>
+      <w:r>
+        <w:rPr>
+          <w:sz w:val="18"/>
+          <w:szCs w:val="18"/>
           <w:u w:val="single"/>
         </w:rPr>
         <w:t>FINSI</w:t>
@@ -372,14 +1228,22 @@
       <w:pPr>
         <w:pStyle w:val="Sansinterligne"/>
         <w:rPr>
-          <w:u w:val="single"/>
-        </w:rPr>
-      </w:pPr>
-      <w:r>
-        <w:tab/>
-      </w:r>
-      <w:r>
-        <w:rPr>
+          <w:sz w:val="18"/>
+          <w:szCs w:val="18"/>
+          <w:u w:val="single"/>
+        </w:rPr>
+      </w:pPr>
+      <w:r>
+        <w:rPr>
+          <w:sz w:val="18"/>
+          <w:szCs w:val="18"/>
+        </w:rPr>
+        <w:tab/>
+      </w:r>
+      <w:r>
+        <w:rPr>
+          <w:sz w:val="18"/>
+          <w:szCs w:val="18"/>
           <w:u w:val="single"/>
         </w:rPr>
         <w:t>FINPOUR</w:t>
@@ -388,27 +1252,228 @@
     <w:p>
       <w:pPr>
         <w:pStyle w:val="Sansinterligne"/>
-      </w:pPr>
-      <w:r>
-        <w:tab/>
-        <w:t>iterateurRecherche&lt;--iterateurRecherche+1</w:t>
-      </w:r>
-    </w:p>
-    <w:p>
-      <w:pPr>
-        <w:pStyle w:val="Sansinterligne"/>
-      </w:pPr>
-      <w:r>
-        <w:rPr>
+        <w:rPr>
+          <w:sz w:val="18"/>
+          <w:szCs w:val="18"/>
+        </w:rPr>
+      </w:pPr>
+      <w:r>
+        <w:rPr>
+          <w:sz w:val="18"/>
+          <w:szCs w:val="18"/>
+        </w:rPr>
+        <w:tab/>
+      </w:r>
+      <w:r>
+        <w:rPr>
+          <w:sz w:val="18"/>
+          <w:szCs w:val="18"/>
+        </w:rPr>
+        <w:t xml:space="preserve">SI </w:t>
+      </w:r>
+      <w:r>
+        <w:rPr>
+          <w:sz w:val="18"/>
+          <w:szCs w:val="18"/>
+        </w:rPr>
+        <w:t>(</w:t>
+      </w:r>
+      <w:proofErr w:type="spellStart"/>
+      <w:r>
+        <w:rPr>
+          <w:sz w:val="18"/>
+          <w:szCs w:val="18"/>
+        </w:rPr>
+        <w:t>caractereTrouve</w:t>
+      </w:r>
+      <w:proofErr w:type="spellEnd"/>
+      <w:r>
+        <w:rPr>
+          <w:sz w:val="18"/>
+          <w:szCs w:val="18"/>
+        </w:rPr>
+        <w:t xml:space="preserve"> == </w:t>
+      </w:r>
+      <w:proofErr w:type="spellStart"/>
+      <w:r>
+        <w:rPr>
+          <w:sz w:val="18"/>
+          <w:szCs w:val="18"/>
+        </w:rPr>
+        <w:t>true</w:t>
+      </w:r>
+      <w:proofErr w:type="spellEnd"/>
+      <w:r>
+        <w:rPr>
+          <w:sz w:val="18"/>
+          <w:szCs w:val="18"/>
+        </w:rPr>
+        <w:t>) ALORS</w:t>
+      </w:r>
+    </w:p>
+    <w:p>
+      <w:pPr>
+        <w:pStyle w:val="Sansinterligne"/>
+        <w:rPr>
+          <w:sz w:val="18"/>
+          <w:szCs w:val="18"/>
+        </w:rPr>
+      </w:pPr>
+      <w:r>
+        <w:rPr>
+          <w:sz w:val="18"/>
+          <w:szCs w:val="18"/>
+        </w:rPr>
+        <w:tab/>
+      </w:r>
+      <w:r>
+        <w:rPr>
+          <w:sz w:val="18"/>
+          <w:szCs w:val="18"/>
+        </w:rPr>
+        <w:tab/>
+      </w:r>
+      <w:proofErr w:type="spellStart"/>
+      <w:proofErr w:type="gramStart"/>
+      <w:r>
+        <w:rPr>
+          <w:sz w:val="18"/>
+          <w:szCs w:val="18"/>
+        </w:rPr>
+        <w:t>nombreEssais</w:t>
+      </w:r>
+      <w:proofErr w:type="spellEnd"/>
+      <w:proofErr w:type="gramEnd"/>
+      <w:r>
+        <w:rPr>
+          <w:sz w:val="18"/>
+          <w:szCs w:val="18"/>
+        </w:rPr>
+        <w:t>&lt;--nombreEssais+1</w:t>
+      </w:r>
+    </w:p>
+    <w:p>
+      <w:pPr>
+        <w:pStyle w:val="Sansinterligne"/>
+        <w:rPr>
+          <w:sz w:val="18"/>
+          <w:szCs w:val="18"/>
+        </w:rPr>
+      </w:pPr>
+      <w:r>
+        <w:rPr>
+          <w:sz w:val="18"/>
+          <w:szCs w:val="18"/>
+        </w:rPr>
+        <w:tab/>
+      </w:r>
+      <w:r>
+        <w:rPr>
+          <w:sz w:val="18"/>
+          <w:szCs w:val="18"/>
+        </w:rPr>
+        <w:tab/>
+      </w:r>
+      <w:proofErr w:type="spellStart"/>
+      <w:r>
+        <w:rPr>
+          <w:sz w:val="18"/>
+          <w:szCs w:val="18"/>
+        </w:rPr>
+        <w:t>Ecire</w:t>
+      </w:r>
+      <w:proofErr w:type="spellEnd"/>
+      <w:r>
+        <w:rPr>
+          <w:sz w:val="18"/>
+          <w:szCs w:val="18"/>
+        </w:rPr>
+        <w:t xml:space="preserve"> </w:t>
+      </w:r>
+      <w:proofErr w:type="spellStart"/>
+      <w:r>
+        <w:rPr>
+          <w:sz w:val="18"/>
+          <w:szCs w:val="18"/>
+        </w:rPr>
+        <w:t>caractereRecherche</w:t>
+      </w:r>
+      <w:proofErr w:type="spellEnd"/>
+      <w:r>
+        <w:rPr>
+          <w:sz w:val="18"/>
+          <w:szCs w:val="18"/>
+        </w:rPr>
+        <w:t>, « n’est pas dans le mot, il vous reste », (6-nombreEssais), « tentatives »</w:t>
+      </w:r>
+    </w:p>
+    <w:p>
+      <w:pPr>
+        <w:pStyle w:val="Sansinterligne"/>
+        <w:rPr>
+          <w:sz w:val="18"/>
+          <w:szCs w:val="18"/>
+        </w:rPr>
+      </w:pPr>
+      <w:r>
+        <w:rPr>
+          <w:sz w:val="18"/>
+          <w:szCs w:val="18"/>
+        </w:rPr>
+        <w:tab/>
+      </w:r>
+      <w:r>
+        <w:rPr>
+          <w:sz w:val="18"/>
+          <w:szCs w:val="18"/>
+        </w:rPr>
+        <w:tab/>
+      </w:r>
+    </w:p>
+    <w:p>
+      <w:pPr>
+        <w:pStyle w:val="Sansinterligne"/>
+        <w:rPr>
+          <w:sz w:val="18"/>
+          <w:szCs w:val="18"/>
+        </w:rPr>
+      </w:pPr>
+      <w:r>
+        <w:rPr>
+          <w:sz w:val="18"/>
+          <w:szCs w:val="18"/>
+        </w:rPr>
+        <w:tab/>
+        <w:t>FINSI</w:t>
+      </w:r>
+    </w:p>
+    <w:p>
+      <w:pPr>
+        <w:pStyle w:val="Sansinterligne"/>
+        <w:rPr>
+          <w:sz w:val="18"/>
+          <w:szCs w:val="18"/>
+        </w:rPr>
+      </w:pPr>
+      <w:r>
+        <w:rPr>
+          <w:sz w:val="18"/>
+          <w:szCs w:val="18"/>
           <w:u w:val="single"/>
         </w:rPr>
         <w:t>FIN</w:t>
       </w:r>
       <w:r>
+        <w:rPr>
+          <w:sz w:val="18"/>
+          <w:szCs w:val="18"/>
+        </w:rPr>
         <w:t xml:space="preserve"> </w:t>
       </w:r>
       <w:r>
         <w:rPr>
+          <w:sz w:val="18"/>
+          <w:szCs w:val="18"/>
           <w:u w:val="single"/>
         </w:rPr>
         <w:t>TANTQUE</w:t>
@@ -417,18 +1482,62 @@
     <w:p>
       <w:pPr>
         <w:pStyle w:val="Sansinterligne"/>
-      </w:pPr>
-      <w:r>
-        <w:rPr>
+        <w:rPr>
+          <w:sz w:val="18"/>
+          <w:szCs w:val="18"/>
+        </w:rPr>
+      </w:pPr>
+      <w:r>
+        <w:rPr>
+          <w:sz w:val="18"/>
+          <w:szCs w:val="18"/>
           <w:u w:val="single"/>
         </w:rPr>
         <w:t>SI</w:t>
       </w:r>
       <w:r>
-        <w:t xml:space="preserve"> (chaineATrouver == motATrouver) </w:t>
-      </w:r>
-      <w:r>
-        <w:rPr>
+        <w:rPr>
+          <w:sz w:val="18"/>
+          <w:szCs w:val="18"/>
+        </w:rPr>
+        <w:t xml:space="preserve"> (</w:t>
+      </w:r>
+      <w:proofErr w:type="spellStart"/>
+      <w:r>
+        <w:rPr>
+          <w:sz w:val="18"/>
+          <w:szCs w:val="18"/>
+        </w:rPr>
+        <w:t>chaineATrouver</w:t>
+      </w:r>
+      <w:proofErr w:type="spellEnd"/>
+      <w:r>
+        <w:rPr>
+          <w:sz w:val="18"/>
+          <w:szCs w:val="18"/>
+        </w:rPr>
+        <w:t xml:space="preserve"> == </w:t>
+      </w:r>
+      <w:proofErr w:type="spellStart"/>
+      <w:r>
+        <w:rPr>
+          <w:sz w:val="18"/>
+          <w:szCs w:val="18"/>
+        </w:rPr>
+        <w:t>motATrouver</w:t>
+      </w:r>
+      <w:proofErr w:type="spellEnd"/>
+      <w:r>
+        <w:rPr>
+          <w:sz w:val="18"/>
+          <w:szCs w:val="18"/>
+        </w:rPr>
+        <w:t xml:space="preserve">) </w:t>
+      </w:r>
+      <w:r>
+        <w:rPr>
+          <w:sz w:val="18"/>
+          <w:szCs w:val="18"/>
           <w:u w:val="single"/>
         </w:rPr>
         <w:t>ALORS</w:t>
@@ -437,29 +1546,72 @@
     <w:p>
       <w:pPr>
         <w:pStyle w:val="Sansinterligne"/>
-      </w:pPr>
-      <w:r>
-        <w:tab/>
-      </w:r>
-      <w:r>
-        <w:rPr>
+        <w:rPr>
+          <w:sz w:val="18"/>
+          <w:szCs w:val="18"/>
+        </w:rPr>
+      </w:pPr>
+      <w:r>
+        <w:rPr>
+          <w:sz w:val="18"/>
+          <w:szCs w:val="18"/>
+        </w:rPr>
+        <w:tab/>
+      </w:r>
+      <w:r>
+        <w:rPr>
+          <w:sz w:val="18"/>
+          <w:szCs w:val="18"/>
           <w:u w:val="single"/>
         </w:rPr>
         <w:t>Ecrire</w:t>
       </w:r>
       <w:r>
-        <w:t xml:space="preserve"> « bravo vous avez trouver le mot », motATrouver</w:t>
-      </w:r>
-    </w:p>
-    <w:p>
-      <w:pPr>
-        <w:pStyle w:val="Sansinterligne"/>
-        <w:rPr>
-          <w:u w:val="single"/>
-        </w:rPr>
-      </w:pPr>
-      <w:r>
-        <w:rPr>
+        <w:rPr>
+          <w:sz w:val="18"/>
+          <w:szCs w:val="18"/>
+        </w:rPr>
+        <w:t xml:space="preserve"> « bravo vous avez </w:t>
+      </w:r>
+      <w:proofErr w:type="spellStart"/>
+      <w:r>
+        <w:rPr>
+          <w:sz w:val="18"/>
+          <w:szCs w:val="18"/>
+        </w:rPr>
+        <w:t>trouver</w:t>
+      </w:r>
+      <w:proofErr w:type="spellEnd"/>
+      <w:r>
+        <w:rPr>
+          <w:sz w:val="18"/>
+          <w:szCs w:val="18"/>
+        </w:rPr>
+        <w:t xml:space="preserve"> le mot », </w:t>
+      </w:r>
+      <w:proofErr w:type="spellStart"/>
+      <w:r>
+        <w:rPr>
+          <w:sz w:val="18"/>
+          <w:szCs w:val="18"/>
+        </w:rPr>
+        <w:t>motATrouver</w:t>
+      </w:r>
+      <w:proofErr w:type="spellEnd"/>
+    </w:p>
+    <w:p>
+      <w:pPr>
+        <w:pStyle w:val="Sansinterligne"/>
+        <w:rPr>
+          <w:sz w:val="18"/>
+          <w:szCs w:val="18"/>
+          <w:u w:val="single"/>
+        </w:rPr>
+      </w:pPr>
+      <w:r>
+        <w:rPr>
+          <w:sz w:val="18"/>
+          <w:szCs w:val="18"/>
           <w:u w:val="single"/>
         </w:rPr>
         <w:t>SINON</w:t>
@@ -468,29 +1620,72 @@
     <w:p>
       <w:pPr>
         <w:pStyle w:val="Sansinterligne"/>
-      </w:pPr>
-      <w:r>
-        <w:tab/>
-      </w:r>
-      <w:r>
-        <w:rPr>
+        <w:rPr>
+          <w:sz w:val="18"/>
+          <w:szCs w:val="18"/>
+        </w:rPr>
+      </w:pPr>
+      <w:r>
+        <w:rPr>
+          <w:sz w:val="18"/>
+          <w:szCs w:val="18"/>
+        </w:rPr>
+        <w:tab/>
+      </w:r>
+      <w:r>
+        <w:rPr>
+          <w:sz w:val="18"/>
+          <w:szCs w:val="18"/>
           <w:u w:val="single"/>
         </w:rPr>
         <w:t>Ecrire</w:t>
       </w:r>
       <w:r>
-        <w:t xml:space="preserve"> « dommage, vous n’avez pas trouve le mot », motATrouver</w:t>
-      </w:r>
-    </w:p>
-    <w:p>
-      <w:pPr>
-        <w:pStyle w:val="Sansinterligne"/>
-        <w:rPr>
-          <w:u w:val="single"/>
-        </w:rPr>
-      </w:pPr>
-      <w:r>
-        <w:rPr>
+        <w:rPr>
+          <w:sz w:val="18"/>
+          <w:szCs w:val="18"/>
+        </w:rPr>
+        <w:t xml:space="preserve"> « dommage, vous n’avez pas </w:t>
+      </w:r>
+      <w:proofErr w:type="spellStart"/>
+      <w:r>
+        <w:rPr>
+          <w:sz w:val="18"/>
+          <w:szCs w:val="18"/>
+        </w:rPr>
+        <w:t>trouve</w:t>
+      </w:r>
+      <w:proofErr w:type="spellEnd"/>
+      <w:r>
+        <w:rPr>
+          <w:sz w:val="18"/>
+          <w:szCs w:val="18"/>
+        </w:rPr>
+        <w:t xml:space="preserve"> le mot », </w:t>
+      </w:r>
+      <w:proofErr w:type="spellStart"/>
+      <w:r>
+        <w:rPr>
+          <w:sz w:val="18"/>
+          <w:szCs w:val="18"/>
+        </w:rPr>
+        <w:t>motATrouver</w:t>
+      </w:r>
+      <w:proofErr w:type="spellEnd"/>
+    </w:p>
+    <w:p>
+      <w:pPr>
+        <w:pStyle w:val="Sansinterligne"/>
+        <w:rPr>
+          <w:sz w:val="18"/>
+          <w:szCs w:val="18"/>
+          <w:u w:val="single"/>
+        </w:rPr>
+      </w:pPr>
+      <w:r>
+        <w:rPr>
+          <w:sz w:val="18"/>
+          <w:szCs w:val="18"/>
           <w:u w:val="single"/>
         </w:rPr>
         <w:t>FINSI</w:t>

</xml_diff>